<commit_message>
fix: press page fixes, docs change
</commit_message>
<xml_diff>
--- a/public/doc/Interview_Tobias_Rehberger_English.docx
+++ b/public/doc/Interview_Tobias_Rehberger_English.docx
@@ -735,7 +735,15 @@
           <w:iCs/>
           <w:lang w:val="en-US"/>
         </w:rPr>
-        <w:t xml:space="preserve">Length: 3,000 characters </w:t>
+        <w:t xml:space="preserve">Length: </w:t>
+      </w:r>
+      <w:r>
+        <w:rPr>
+          <w:rFonts w:eastAsia="CG Omega" w:cs="Arial"/>
+          <w:i/>
+          <w:lang w:val="en-US"/>
+        </w:rPr>
+        <w:t>approximately</w:t>
       </w:r>
       <w:r>
         <w:rPr>
@@ -744,7 +752,167 @@
           <w:iCs/>
           <w:lang w:val="en-US"/>
         </w:rPr>
+        <w:t xml:space="preserve"> </w:t>
+      </w:r>
+      <w:r>
+        <w:rPr>
+          <w:rFonts w:eastAsia="CG Omega" w:cs="Arial"/>
+          <w:i/>
+          <w:iCs/>
+          <w:lang w:val="en-US"/>
+        </w:rPr>
+        <w:t>3,</w:t>
+      </w:r>
+      <w:r>
+        <w:rPr>
+          <w:rFonts w:eastAsia="CG Omega" w:cs="Arial"/>
+          <w:i/>
+          <w:iCs/>
+          <w:lang w:val="en-US"/>
+        </w:rPr>
+        <w:t>2</w:t>
+      </w:r>
+      <w:r>
+        <w:rPr>
+          <w:rFonts w:eastAsia="CG Omega" w:cs="Arial"/>
+          <w:i/>
+          <w:iCs/>
+          <w:lang w:val="en-US"/>
+        </w:rPr>
+        <w:t xml:space="preserve">00 characters </w:t>
+      </w:r>
+      <w:r>
+        <w:rPr>
+          <w:rFonts w:eastAsia="CG Omega" w:cs="Arial"/>
+          <w:i/>
+          <w:iCs/>
+          <w:lang w:val="en-US"/>
+        </w:rPr>
         <w:t>(without spaces)</w:t>
+      </w:r>
+    </w:p>
+    <w:p>
+      <w:pPr>
+        <w:spacing w:line="360" w:lineRule="auto"/>
+        <w:ind w:right="-45"/>
+        <w:rPr>
+          <w:lang w:val="en-US"/>
+        </w:rPr>
+      </w:pPr>
+      <w:r>
+        <w:rPr>
+          <w:lang w:val="en-US"/>
+        </w:rPr>
+        <w:t xml:space="preserve">Website: </w:t>
+      </w:r>
+      <w:r>
+        <w:fldChar w:fldCharType="begin"/>
+      </w:r>
+      <w:r>
+        <w:rPr>
+          <w:lang w:val="en-US"/>
+        </w:rPr>
+        <w:instrText xml:space="preserve"> HYPERLINK "http://www.fairytalesandconspiracies.art" </w:instrText>
+      </w:r>
+      <w:r>
+        <w:fldChar w:fldCharType="separate"/>
+      </w:r>
+      <w:r>
+        <w:rPr>
+          <w:rStyle w:val="Hyperlink"/>
+          <w:rFonts w:eastAsia="CG Omega" w:cs="Arial"/>
+          <w:lang w:val="en-US"/>
+        </w:rPr>
+        <w:t>www.fairytalesandconspiracies.art</w:t>
+      </w:r>
+      <w:r>
+        <w:rPr>
+          <w:rStyle w:val="Hyperlink"/>
+          <w:rFonts w:eastAsia="CG Omega" w:cs="Arial"/>
+          <w:lang w:val="en-US"/>
+        </w:rPr>
+        <w:fldChar w:fldCharType="end"/>
+      </w:r>
+    </w:p>
+    <w:p>
+      <w:pPr>
+        <w:spacing w:after="480" w:line="360" w:lineRule="auto"/>
+        <w:ind w:right="-45"/>
+        <w:rPr>
+          <w:rFonts w:eastAsia="CG Omega" w:cs="Arial"/>
+          <w:iCs/>
+          <w:lang w:val="en-US"/>
+        </w:rPr>
+      </w:pPr>
+      <w:r>
+        <w:rPr>
+          <w:rFonts w:eastAsia="CG Omega" w:cs="Arial"/>
+          <w:iCs/>
+          <w:lang w:val="en-US"/>
+        </w:rPr>
+        <w:t>Twitter: @fairytalesandc</w:t>
+      </w:r>
+      <w:r>
+        <w:rPr>
+          <w:rFonts w:eastAsia="CG Omega" w:cs="Arial"/>
+          <w:iCs/>
+          <w:lang w:val="en-US"/>
+        </w:rPr>
+        <w:t xml:space="preserve"> (</w:t>
+      </w:r>
+      <w:r>
+        <w:fldChar w:fldCharType="begin"/>
+      </w:r>
+      <w:r>
+        <w:rPr>
+          <w:lang w:val="en-US"/>
+        </w:rPr>
+        <w:instrText xml:space="preserve"> HYPERLINK "https://twitter.com/fairytalesandc" </w:instrText>
+      </w:r>
+      <w:r>
+        <w:fldChar w:fldCharType="separate"/>
+      </w:r>
+      <w:r>
+        <w:rPr>
+          <w:rStyle w:val="Hyperlink"/>
+          <w:rFonts w:eastAsia="CG Omega" w:cs="Arial"/>
+          <w:iCs/>
+          <w:lang w:val="en-US"/>
+        </w:rPr>
+        <w:t>https://twitter.com/fairytalesandc</w:t>
+      </w:r>
+      <w:r>
+        <w:rPr>
+          <w:rStyle w:val="Hyperlink"/>
+          <w:rFonts w:eastAsia="CG Omega" w:cs="Arial"/>
+          <w:iCs/>
+          <w:lang w:val="en-US"/>
+        </w:rPr>
+        <w:fldChar w:fldCharType="end"/>
+      </w:r>
+      <w:r>
+        <w:rPr>
+          <w:rFonts w:eastAsia="CG Omega" w:cs="Arial"/>
+          <w:iCs/>
+          <w:lang w:val="en-US"/>
+        </w:rPr>
+        <w:t>)</w:t>
+      </w:r>
+    </w:p>
+    <w:p>
+      <w:pPr>
+        <w:spacing w:after="160" w:line="259" w:lineRule="auto"/>
+        <w:rPr>
+          <w:rFonts w:eastAsia="CG Omega" w:cs="Arial"/>
+          <w:lang w:val="en-US"/>
+        </w:rPr>
+      </w:pPr>
+      <w:r>
+        <w:rPr>
+          <w:rFonts w:eastAsia="CG Omega" w:cs="Arial"/>
+          <w:lang w:val="en-US"/>
+        </w:rPr>
+        <w:br w:type="page"/>
       </w:r>
     </w:p>
     <w:p>
@@ -762,6 +930,7 @@
           <w:rFonts w:eastAsia="CG Omega" w:cs="Arial"/>
           <w:lang w:val="en-US"/>
         </w:rPr>
+        <w:lastRenderedPageBreak/>
         <w:t xml:space="preserve">Professor Tobias </w:t>
       </w:r>
       <w:proofErr w:type="spellStart"/>
@@ -864,7 +1033,7 @@
     <w:p>
       <w:pPr>
         <w:spacing w:after="240" w:line="360" w:lineRule="auto"/>
-        <w:ind w:right="27"/>
+        <w:ind w:right="28"/>
         <w:jc w:val="both"/>
         <w:rPr>
           <w:rFonts w:eastAsia="CG Omega" w:cs="Arial"/>
@@ -880,7 +1049,6 @@
           <w:bCs/>
           <w:lang w:val="en-US"/>
         </w:rPr>
-        <w:lastRenderedPageBreak/>
         <w:t xml:space="preserve">Media </w:t>
       </w:r>
       <w:r>
@@ -890,7 +1058,7 @@
           <w:bCs/>
           <w:lang w:val="en-US"/>
         </w:rPr>
-        <w:t xml:space="preserve">Contact </w:t>
+        <w:t>Contact</w:t>
       </w:r>
     </w:p>
     <w:p>
@@ -903,21 +1071,12 @@
           <w:lang w:val="en-US"/>
         </w:rPr>
       </w:pPr>
-      <w:proofErr w:type="spellStart"/>
-      <w:r>
-        <w:rPr>
-          <w:rFonts w:eastAsia="CG Omega" w:cs="Arial"/>
-          <w:lang w:val="en-US"/>
-        </w:rPr>
-        <w:t>krakom</w:t>
-      </w:r>
-      <w:proofErr w:type="spellEnd"/>
-      <w:r>
-        <w:rPr>
-          <w:rFonts w:eastAsia="CG Omega" w:cs="Arial"/>
-          <w:lang w:val="en-US"/>
-        </w:rPr>
-        <w:t xml:space="preserve"> | Agency for Public Relations</w:t>
+      <w:r>
+        <w:rPr>
+          <w:rFonts w:eastAsia="CG Omega" w:cs="Arial"/>
+          <w:lang w:val="en-US"/>
+        </w:rPr>
+        <w:t>krakom | Agency for Public Relations</w:t>
       </w:r>
     </w:p>
     <w:p>
@@ -935,17 +1094,8 @@
           <w:rFonts w:eastAsia="CG Omega" w:cs="Arial"/>
           <w:lang w:val="en-US"/>
         </w:rPr>
-        <w:t xml:space="preserve">Michael </w:t>
-      </w:r>
-      <w:proofErr w:type="spellStart"/>
-      <w:r>
-        <w:rPr>
-          <w:rFonts w:eastAsia="CG Omega" w:cs="Arial"/>
-          <w:lang w:val="en-US"/>
-        </w:rPr>
-        <w:t>Schwengers</w:t>
-      </w:r>
-      <w:proofErr w:type="spellEnd"/>
+        <w:t>Michael Schwengers</w:t>
+      </w:r>
     </w:p>
     <w:p>
       <w:pPr>
@@ -967,6 +1117,57 @@
     </w:p>
     <w:p>
       <w:pPr>
+        <w:spacing w:after="480" w:line="360" w:lineRule="auto"/>
+        <w:ind w:right="28"/>
+        <w:jc w:val="both"/>
+        <w:rPr>
+          <w:rFonts w:eastAsia="CG Omega" w:cs="Arial"/>
+          <w:lang w:val="en-US"/>
+        </w:rPr>
+      </w:pPr>
+      <w:r>
+        <w:rPr>
+          <w:rFonts w:eastAsia="CG Omega" w:cs="Arial"/>
+          <w:lang w:val="en-US"/>
+        </w:rPr>
+        <w:t>michael.schwengers@krakom.de</w:t>
+      </w:r>
+    </w:p>
+    <w:p>
+      <w:pPr>
+        <w:spacing w:after="240" w:line="360" w:lineRule="auto"/>
+        <w:ind w:right="27"/>
+        <w:jc w:val="both"/>
+        <w:rPr>
+          <w:rFonts w:eastAsia="CG Omega" w:cs="Arial"/>
+          <w:b/>
+          <w:bCs/>
+          <w:lang w:val="en-US"/>
+        </w:rPr>
+      </w:pPr>
+      <w:r>
+        <w:rPr>
+          <w:rFonts w:eastAsia="CG Omega" w:cs="Arial"/>
+          <w:b/>
+          <w:bCs/>
+          <w:lang w:val="en-US"/>
+        </w:rPr>
+        <w:t xml:space="preserve">About Professor Tobias </w:t>
+      </w:r>
+      <w:proofErr w:type="spellStart"/>
+      <w:r>
+        <w:rPr>
+          <w:rFonts w:eastAsia="CG Omega" w:cs="Arial"/>
+          <w:b/>
+          <w:bCs/>
+          <w:lang w:val="en-US"/>
+        </w:rPr>
+        <w:t>Rehberger</w:t>
+      </w:r>
+      <w:proofErr w:type="spellEnd"/>
+    </w:p>
+    <w:p>
+      <w:pPr>
         <w:spacing w:after="600" w:line="360" w:lineRule="auto"/>
         <w:ind w:right="28"/>
         <w:jc w:val="both"/>
@@ -980,18 +1181,164 @@
           <w:rFonts w:eastAsia="CG Omega" w:cs="Arial"/>
           <w:lang w:val="en-US"/>
         </w:rPr>
-        <w:t>michael.schwengers@krakom.de</w:t>
-      </w:r>
+        <w:t xml:space="preserve">Tobias </w:t>
+      </w:r>
+      <w:proofErr w:type="spellStart"/>
+      <w:r>
+        <w:rPr>
+          <w:rFonts w:eastAsia="CG Omega" w:cs="Arial"/>
+          <w:lang w:val="en-US"/>
+        </w:rPr>
+        <w:t>Rehberger</w:t>
+      </w:r>
+      <w:proofErr w:type="spellEnd"/>
+      <w:r>
+        <w:rPr>
+          <w:rFonts w:eastAsia="CG Omega" w:cs="Arial"/>
+          <w:lang w:val="en-US"/>
+        </w:rPr>
+        <w:t xml:space="preserve"> (Esslingen, 1966, lives and works in Frankfurt am Main) is one of the most </w:t>
+      </w:r>
+      <w:r>
+        <w:rPr>
+          <w:rFonts w:eastAsia="CG Omega" w:cs="Arial"/>
+          <w:lang w:val="en-US"/>
+        </w:rPr>
+        <w:t xml:space="preserve">outstanding </w:t>
+      </w:r>
+      <w:r>
+        <w:rPr>
+          <w:rFonts w:eastAsia="CG Omega" w:cs="Arial"/>
+          <w:lang w:val="en-US"/>
+        </w:rPr>
+        <w:t xml:space="preserve">contemporary German artists of world renown. Since 2001 he has been a professor at the </w:t>
+      </w:r>
+      <w:proofErr w:type="spellStart"/>
+      <w:r>
+        <w:rPr>
+          <w:rFonts w:eastAsia="CG Omega" w:cs="Arial"/>
+          <w:lang w:val="en-US"/>
+        </w:rPr>
+        <w:t>Städelschule</w:t>
+      </w:r>
+      <w:proofErr w:type="spellEnd"/>
+      <w:r>
+        <w:rPr>
+          <w:rFonts w:eastAsia="CG Omega" w:cs="Arial"/>
+          <w:lang w:val="en-US"/>
+        </w:rPr>
+        <w:t xml:space="preserve">, one of Europe's most </w:t>
+      </w:r>
+      <w:r>
+        <w:rPr>
+          <w:rFonts w:eastAsia="CG Omega" w:cs="Arial"/>
+          <w:lang w:val="en-US"/>
+        </w:rPr>
+        <w:t>prestigious</w:t>
+      </w:r>
+      <w:r>
+        <w:rPr>
+          <w:rFonts w:eastAsia="CG Omega" w:cs="Arial"/>
+          <w:lang w:val="en-US"/>
+        </w:rPr>
+        <w:t xml:space="preserve"> colleges of fine arts. For more than 30 years, he has been building a consistent body of work in which he subverts artistic ideals such as genius and authenticity. Using strategies from many other fields and disciplines, Tobias </w:t>
+      </w:r>
+      <w:proofErr w:type="spellStart"/>
+      <w:r>
+        <w:rPr>
+          <w:rFonts w:eastAsia="CG Omega" w:cs="Arial"/>
+          <w:lang w:val="en-US"/>
+        </w:rPr>
+        <w:t>Rehberger</w:t>
+      </w:r>
+      <w:proofErr w:type="spellEnd"/>
+      <w:r>
+        <w:rPr>
+          <w:rFonts w:eastAsia="CG Omega" w:cs="Arial"/>
+          <w:lang w:val="en-US"/>
+        </w:rPr>
+        <w:t xml:space="preserve"> questions the meaning of art and the future possibilities of art production. The objects he creates are versatile and can always be adapted to the context in which they are to function. In this way, </w:t>
+      </w:r>
+      <w:proofErr w:type="spellStart"/>
+      <w:r>
+        <w:rPr>
+          <w:rFonts w:eastAsia="CG Omega" w:cs="Arial"/>
+          <w:lang w:val="en-US"/>
+        </w:rPr>
+        <w:t>Rehberger's</w:t>
+      </w:r>
+      <w:proofErr w:type="spellEnd"/>
+      <w:r>
+        <w:rPr>
+          <w:rFonts w:eastAsia="CG Omega" w:cs="Arial"/>
+          <w:lang w:val="en-US"/>
+        </w:rPr>
+        <w:t xml:space="preserve"> work develops into an unpredictable and playful whirlpool of shapes and colors.</w:t>
+      </w:r>
+    </w:p>
+    <w:p>
+      <w:pPr>
+        <w:spacing w:after="160" w:line="259" w:lineRule="auto"/>
+        <w:rPr>
+          <w:rFonts w:eastAsia="CG Omega" w:cs="Arial"/>
+          <w:b/>
+          <w:bCs/>
+          <w:lang w:val="en-US"/>
+        </w:rPr>
+      </w:pPr>
+      <w:r>
+        <w:rPr>
+          <w:rFonts w:eastAsia="CG Omega" w:cs="Arial"/>
+          <w:b/>
+          <w:bCs/>
+          <w:lang w:val="en-US"/>
+        </w:rPr>
+        <w:br w:type="page"/>
+      </w:r>
+    </w:p>
+    <w:p>
+      <w:pPr>
+        <w:spacing w:before="420" w:after="300" w:line="360" w:lineRule="auto"/>
+        <w:rPr>
+          <w:rFonts w:eastAsia="CG Omega" w:cs="Arial"/>
+          <w:b/>
+          <w:bCs/>
+          <w:lang w:val="en-US"/>
+        </w:rPr>
+      </w:pPr>
+      <w:r>
+        <w:rPr>
+          <w:rFonts w:eastAsia="CG Omega" w:cs="Arial"/>
+          <w:b/>
+          <w:bCs/>
+          <w:lang w:val="en-US"/>
+        </w:rPr>
+        <w:lastRenderedPageBreak/>
+        <w:t xml:space="preserve">Current exhibitions by Professor Tobias </w:t>
+      </w:r>
+      <w:proofErr w:type="spellStart"/>
+      <w:r>
+        <w:rPr>
+          <w:rFonts w:eastAsia="CG Omega" w:cs="Arial"/>
+          <w:b/>
+          <w:bCs/>
+          <w:lang w:val="en-US"/>
+        </w:rPr>
+        <w:t>Rehberger</w:t>
+      </w:r>
+      <w:proofErr w:type="spellEnd"/>
     </w:p>
     <w:p>
       <w:pPr>
         <w:spacing w:after="240" w:line="360" w:lineRule="auto"/>
-        <w:ind w:right="27"/>
+        <w:ind w:right="-45"/>
         <w:jc w:val="both"/>
         <w:rPr>
           <w:rFonts w:eastAsia="CG Omega" w:cs="Arial"/>
           <w:b/>
           <w:bCs/>
+          <w:color w:val="000000"/>
+          <w:szCs w:val="22"/>
           <w:lang w:val="en-US"/>
         </w:rPr>
       </w:pPr>
@@ -1000,162 +1347,72 @@
           <w:rFonts w:eastAsia="CG Omega" w:cs="Arial"/>
           <w:b/>
           <w:bCs/>
-          <w:lang w:val="en-US"/>
-        </w:rPr>
-        <w:t xml:space="preserve">About Professor Tobias </w:t>
-      </w:r>
-      <w:proofErr w:type="spellStart"/>
-      <w:r>
-        <w:rPr>
-          <w:rFonts w:eastAsia="CG Omega" w:cs="Arial"/>
-          <w:b/>
-          <w:bCs/>
-          <w:lang w:val="en-US"/>
-        </w:rPr>
-        <w:t>Rehberger</w:t>
-      </w:r>
-      <w:proofErr w:type="spellEnd"/>
-    </w:p>
-    <w:p>
-      <w:pPr>
-        <w:spacing w:after="600" w:line="360" w:lineRule="auto"/>
-        <w:ind w:right="28"/>
-        <w:jc w:val="both"/>
-        <w:rPr>
-          <w:rFonts w:eastAsia="CG Omega" w:cs="Arial"/>
-          <w:lang w:val="en-US"/>
-        </w:rPr>
-      </w:pPr>
-      <w:r>
-        <w:rPr>
-          <w:rFonts w:eastAsia="CG Omega" w:cs="Arial"/>
-          <w:lang w:val="en-US"/>
-        </w:rPr>
-        <w:t xml:space="preserve">Tobias </w:t>
-      </w:r>
-      <w:proofErr w:type="spellStart"/>
-      <w:r>
-        <w:rPr>
-          <w:rFonts w:eastAsia="CG Omega" w:cs="Arial"/>
-          <w:lang w:val="en-US"/>
-        </w:rPr>
-        <w:t>Rehberger</w:t>
-      </w:r>
-      <w:proofErr w:type="spellEnd"/>
-      <w:r>
-        <w:rPr>
-          <w:rFonts w:eastAsia="CG Omega" w:cs="Arial"/>
-          <w:lang w:val="en-US"/>
-        </w:rPr>
-        <w:t xml:space="preserve"> (Esslingen, 1966, lives and works in Frankfurt am Main) is one of the most </w:t>
-      </w:r>
-      <w:r>
-        <w:rPr>
-          <w:rFonts w:eastAsia="CG Omega" w:cs="Arial"/>
-          <w:lang w:val="en-US"/>
-        </w:rPr>
-        <w:t xml:space="preserve">outstanding </w:t>
-      </w:r>
-      <w:r>
-        <w:rPr>
-          <w:rFonts w:eastAsia="CG Omega" w:cs="Arial"/>
-          <w:lang w:val="en-US"/>
-        </w:rPr>
-        <w:t xml:space="preserve">contemporary German artists of world renown. Since 2001 he has been a professor at the </w:t>
-      </w:r>
-      <w:proofErr w:type="spellStart"/>
-      <w:r>
-        <w:rPr>
-          <w:rFonts w:eastAsia="CG Omega" w:cs="Arial"/>
-          <w:lang w:val="en-US"/>
-        </w:rPr>
-        <w:t>Städelschule</w:t>
-      </w:r>
-      <w:proofErr w:type="spellEnd"/>
-      <w:r>
-        <w:rPr>
-          <w:rFonts w:eastAsia="CG Omega" w:cs="Arial"/>
-          <w:lang w:val="en-US"/>
-        </w:rPr>
-        <w:t xml:space="preserve">, one of Europe's most </w:t>
-      </w:r>
-      <w:r>
-        <w:rPr>
-          <w:rFonts w:eastAsia="CG Omega" w:cs="Arial"/>
-          <w:lang w:val="en-US"/>
-        </w:rPr>
-        <w:t>prestigious</w:t>
-      </w:r>
-      <w:r>
-        <w:rPr>
-          <w:rFonts w:eastAsia="CG Omega" w:cs="Arial"/>
-          <w:lang w:val="en-US"/>
-        </w:rPr>
-        <w:t xml:space="preserve"> colleges of fine arts. For more than 30 years, he has been building a consistent body of work in which he subverts artistic ideals such as genius and authenticity. Using strategies from many other fields and disciplines, Tobias </w:t>
-      </w:r>
-      <w:proofErr w:type="spellStart"/>
-      <w:r>
-        <w:rPr>
-          <w:rFonts w:eastAsia="CG Omega" w:cs="Arial"/>
-          <w:lang w:val="en-US"/>
-        </w:rPr>
-        <w:t>Rehberger</w:t>
-      </w:r>
-      <w:proofErr w:type="spellEnd"/>
-      <w:r>
-        <w:rPr>
-          <w:rFonts w:eastAsia="CG Omega" w:cs="Arial"/>
-          <w:lang w:val="en-US"/>
-        </w:rPr>
-        <w:t xml:space="preserve"> questions the meaning of art and the future possibilities of art production. The objects he creates are versatile and can always be adapted to the context in which they are to function. In this way, </w:t>
-      </w:r>
-      <w:proofErr w:type="spellStart"/>
-      <w:r>
-        <w:rPr>
-          <w:rFonts w:eastAsia="CG Omega" w:cs="Arial"/>
-          <w:lang w:val="en-US"/>
-        </w:rPr>
-        <w:t>Rehberger's</w:t>
-      </w:r>
-      <w:proofErr w:type="spellEnd"/>
-      <w:r>
-        <w:rPr>
-          <w:rFonts w:eastAsia="CG Omega" w:cs="Arial"/>
-          <w:lang w:val="en-US"/>
-        </w:rPr>
-        <w:t xml:space="preserve"> work develops into an unpredictable and playful whirlpool of shapes and colors.</w:t>
-      </w:r>
-    </w:p>
-    <w:p>
-      <w:pPr>
-        <w:spacing w:before="420" w:after="300" w:line="360" w:lineRule="auto"/>
-        <w:rPr>
-          <w:rFonts w:eastAsia="CG Omega" w:cs="Arial"/>
-          <w:b/>
-          <w:bCs/>
-          <w:lang w:val="en-US"/>
-        </w:rPr>
-      </w:pPr>
-      <w:r>
-        <w:rPr>
-          <w:rFonts w:eastAsia="CG Omega" w:cs="Arial"/>
-          <w:b/>
-          <w:bCs/>
-          <w:lang w:val="en-US"/>
-        </w:rPr>
-        <w:t xml:space="preserve">Current exhibitions by Professor Tobias </w:t>
-      </w:r>
-      <w:proofErr w:type="spellStart"/>
-      <w:r>
-        <w:rPr>
-          <w:rFonts w:eastAsia="CG Omega" w:cs="Arial"/>
-          <w:b/>
-          <w:bCs/>
-          <w:lang w:val="en-US"/>
-        </w:rPr>
-        <w:t>Rehberger</w:t>
-      </w:r>
-      <w:proofErr w:type="spellEnd"/>
+          <w:color w:val="000000"/>
+          <w:szCs w:val="22"/>
+          <w:lang w:val="en-US"/>
+        </w:rPr>
+        <w:t>Solo Shows:</w:t>
+      </w:r>
+    </w:p>
+    <w:p>
+      <w:pPr>
+        <w:spacing w:before="120" w:line="360" w:lineRule="auto"/>
+        <w:ind w:right="-45"/>
+        <w:jc w:val="both"/>
+        <w:rPr>
+          <w:rFonts w:eastAsia="CG Omega" w:cs="Arial"/>
+          <w:color w:val="000000"/>
+          <w:szCs w:val="22"/>
+          <w:lang w:val="en-US"/>
+        </w:rPr>
+      </w:pPr>
+      <w:r>
+        <w:rPr>
+          <w:rFonts w:eastAsia="CG Omega" w:cs="Arial"/>
+          <w:color w:val="000000"/>
+          <w:szCs w:val="22"/>
+          <w:lang w:val="en-US"/>
+        </w:rPr>
+        <w:t>“</w:t>
+      </w:r>
+      <w:r>
+        <w:rPr>
+          <w:rFonts w:eastAsia="CG Omega" w:cs="Arial"/>
+          <w:color w:val="000000"/>
+          <w:szCs w:val="22"/>
+          <w:lang w:val="en-US"/>
+        </w:rPr>
+        <w:t xml:space="preserve">I am me (except when I </w:t>
+      </w:r>
+      <w:proofErr w:type="gramStart"/>
+      <w:r>
+        <w:rPr>
+          <w:rFonts w:eastAsia="CG Omega" w:cs="Arial"/>
+          <w:color w:val="000000"/>
+          <w:szCs w:val="22"/>
+          <w:lang w:val="en-US"/>
+        </w:rPr>
+        <w:t>pretend</w:t>
+      </w:r>
+      <w:proofErr w:type="gramEnd"/>
+      <w:r>
+        <w:rPr>
+          <w:rFonts w:eastAsia="CG Omega" w:cs="Arial"/>
+          <w:color w:val="000000"/>
+          <w:szCs w:val="22"/>
+          <w:lang w:val="en-US"/>
+        </w:rPr>
+        <w:t xml:space="preserve"> I am her)</w:t>
+      </w:r>
+      <w:r>
+        <w:rPr>
+          <w:rFonts w:eastAsia="CG Omega" w:cs="Arial"/>
+          <w:color w:val="000000"/>
+          <w:szCs w:val="22"/>
+          <w:lang w:val="en-US"/>
+        </w:rPr>
+        <w:t>”</w:t>
+      </w:r>
     </w:p>
     <w:p>
       <w:pPr>
@@ -1164,28 +1421,24 @@
         <w:jc w:val="both"/>
         <w:rPr>
           <w:rFonts w:eastAsia="CG Omega" w:cs="Arial"/>
-          <w:i/>
-          <w:iCs/>
-          <w:color w:val="000000"/>
-          <w:szCs w:val="22"/>
-          <w:lang w:val="en-US"/>
-        </w:rPr>
-      </w:pPr>
-      <w:r>
-        <w:rPr>
-          <w:rFonts w:eastAsia="CG Omega" w:cs="Arial"/>
-          <w:i/>
-          <w:iCs/>
-          <w:color w:val="000000"/>
-          <w:szCs w:val="22"/>
-          <w:lang w:val="en-US"/>
-        </w:rPr>
-        <w:t>Solo Shows</w:t>
-      </w:r>
-    </w:p>
-    <w:p>
-      <w:pPr>
-        <w:spacing w:before="180" w:line="360" w:lineRule="auto"/>
+          <w:color w:val="000000"/>
+          <w:szCs w:val="22"/>
+          <w:lang w:val="en-US"/>
+        </w:rPr>
+      </w:pPr>
+      <w:r>
+        <w:rPr>
+          <w:rFonts w:eastAsia="CG Omega" w:cs="Arial"/>
+          <w:color w:val="000000"/>
+          <w:szCs w:val="22"/>
+          <w:lang w:val="en-US"/>
+        </w:rPr>
+        <w:t>Galleria Continua Beijing</w:t>
+      </w:r>
+    </w:p>
+    <w:p>
+      <w:pPr>
+        <w:spacing w:after="240" w:line="360" w:lineRule="auto"/>
         <w:ind w:right="-45"/>
         <w:jc w:val="both"/>
         <w:rPr>
@@ -1202,25 +1455,7 @@
           <w:szCs w:val="22"/>
           <w:lang w:val="en-US"/>
         </w:rPr>
-        <w:t>"</w:t>
-      </w:r>
-      <w:r>
-        <w:rPr>
-          <w:rFonts w:eastAsia="CG Omega" w:cs="Arial"/>
-          <w:color w:val="000000"/>
-          <w:szCs w:val="22"/>
-          <w:lang w:val="en-US"/>
-        </w:rPr>
-        <w:t>I am me (except when I pretend I am her)</w:t>
-      </w:r>
-      <w:r>
-        <w:rPr>
-          <w:rFonts w:eastAsia="CG Omega" w:cs="Arial"/>
-          <w:color w:val="000000"/>
-          <w:szCs w:val="22"/>
-          <w:lang w:val="en-US"/>
-        </w:rPr>
-        <w:t>"</w:t>
+        <w:t>Until January 20, 2023</w:t>
       </w:r>
     </w:p>
     <w:p>
@@ -1242,7 +1477,36 @@
           <w:szCs w:val="22"/>
           <w:lang w:val="en-US"/>
         </w:rPr>
-        <w:t>Galleria Continua Beijing</w:t>
+        <w:t>“</w:t>
+      </w:r>
+      <w:r>
+        <w:rPr>
+          <w:rFonts w:eastAsia="CG Omega" w:cs="Arial"/>
+          <w:color w:val="000000"/>
+          <w:szCs w:val="22"/>
+          <w:lang w:val="en-US"/>
+        </w:rPr>
+        <w:t xml:space="preserve">Tobias </w:t>
+      </w:r>
+      <w:proofErr w:type="spellStart"/>
+      <w:r>
+        <w:rPr>
+          <w:rFonts w:eastAsia="CG Omega" w:cs="Arial"/>
+          <w:color w:val="000000"/>
+          <w:szCs w:val="22"/>
+          <w:lang w:val="en-US"/>
+        </w:rPr>
+        <w:t>Rehberger</w:t>
+      </w:r>
+      <w:proofErr w:type="spellEnd"/>
+      <w:r>
+        <w:rPr>
+          <w:rFonts w:eastAsia="CG Omega" w:cs="Arial"/>
+          <w:color w:val="000000"/>
+          <w:szCs w:val="22"/>
+          <w:lang w:val="en-US"/>
+        </w:rPr>
+        <w:t>”</w:t>
       </w:r>
     </w:p>
     <w:p>
@@ -1257,19 +1521,50 @@
           <w:lang w:val="en-US"/>
         </w:rPr>
       </w:pPr>
-      <w:r>
-        <w:rPr>
-          <w:rFonts w:eastAsia="CG Omega" w:cs="Arial"/>
-          <w:color w:val="000000"/>
-          <w:szCs w:val="22"/>
-          <w:lang w:val="en-US"/>
-        </w:rPr>
-        <w:t>Until January 20, 2023</w:t>
-      </w:r>
-    </w:p>
-    <w:p>
-      <w:pPr>
-        <w:spacing w:before="180" w:line="360" w:lineRule="auto"/>
+      <w:proofErr w:type="spellStart"/>
+      <w:r>
+        <w:rPr>
+          <w:rFonts w:eastAsia="CG Omega" w:cs="Arial"/>
+          <w:color w:val="000000"/>
+          <w:szCs w:val="22"/>
+          <w:lang w:val="en-US"/>
+        </w:rPr>
+        <w:t>Yuelai</w:t>
+      </w:r>
+      <w:proofErr w:type="spellEnd"/>
+      <w:r>
+        <w:rPr>
+          <w:rFonts w:eastAsia="CG Omega" w:cs="Arial"/>
+          <w:color w:val="000000"/>
+          <w:szCs w:val="22"/>
+          <w:lang w:val="en-US"/>
+        </w:rPr>
+        <w:t xml:space="preserve"> Art </w:t>
+      </w:r>
+      <w:proofErr w:type="spellStart"/>
+      <w:r>
+        <w:rPr>
+          <w:rFonts w:eastAsia="CG Omega" w:cs="Arial"/>
+          <w:color w:val="000000"/>
+          <w:szCs w:val="22"/>
+          <w:lang w:val="en-US"/>
+        </w:rPr>
+        <w:t>Musuem</w:t>
+      </w:r>
+      <w:proofErr w:type="spellEnd"/>
+      <w:r>
+        <w:rPr>
+          <w:rFonts w:eastAsia="CG Omega" w:cs="Arial"/>
+          <w:color w:val="000000"/>
+          <w:szCs w:val="22"/>
+          <w:lang w:val="en-US"/>
+        </w:rPr>
+        <w:t>, Chongqing, China</w:t>
+      </w:r>
+    </w:p>
+    <w:p>
+      <w:pPr>
+        <w:spacing w:after="240" w:line="360" w:lineRule="auto"/>
         <w:ind w:right="-45"/>
         <w:jc w:val="both"/>
         <w:rPr>
@@ -1286,25 +1581,102 @@
           <w:szCs w:val="22"/>
           <w:lang w:val="en-US"/>
         </w:rPr>
-        <w:t>"</w:t>
-      </w:r>
-      <w:r>
-        <w:rPr>
-          <w:rFonts w:eastAsia="CG Omega" w:cs="Arial"/>
-          <w:color w:val="000000"/>
-          <w:szCs w:val="22"/>
-          <w:lang w:val="en-US"/>
-        </w:rPr>
-        <w:t>Tobias Rehberger</w:t>
-      </w:r>
-      <w:r>
-        <w:rPr>
-          <w:rFonts w:eastAsia="CG Omega" w:cs="Arial"/>
-          <w:color w:val="000000"/>
-          <w:szCs w:val="22"/>
-          <w:lang w:val="en-US"/>
-        </w:rPr>
-        <w:t>"</w:t>
+        <w:t>O</w:t>
+      </w:r>
+      <w:r>
+        <w:rPr>
+          <w:rFonts w:eastAsia="CG Omega" w:cs="Arial"/>
+          <w:color w:val="000000"/>
+          <w:szCs w:val="22"/>
+          <w:lang w:val="en-US"/>
+        </w:rPr>
+        <w:t>pening October 28, 2022</w:t>
+      </w:r>
+    </w:p>
+    <w:p>
+      <w:pPr>
+        <w:spacing w:after="240" w:line="360" w:lineRule="auto"/>
+        <w:ind w:right="-45"/>
+        <w:jc w:val="both"/>
+        <w:rPr>
+          <w:rFonts w:eastAsia="CG Omega" w:cs="Arial"/>
+          <w:b/>
+          <w:bCs/>
+          <w:color w:val="000000"/>
+          <w:szCs w:val="22"/>
+          <w:lang w:val="en-US"/>
+        </w:rPr>
+      </w:pPr>
+      <w:r>
+        <w:rPr>
+          <w:rFonts w:eastAsia="CG Omega" w:cs="Arial"/>
+          <w:b/>
+          <w:bCs/>
+          <w:color w:val="000000"/>
+          <w:szCs w:val="22"/>
+          <w:lang w:val="en-US"/>
+        </w:rPr>
+        <w:t>Group Shows:</w:t>
+      </w:r>
+    </w:p>
+    <w:p>
+      <w:pPr>
+        <w:spacing w:before="120" w:line="360" w:lineRule="auto"/>
+        <w:ind w:right="-45"/>
+        <w:jc w:val="both"/>
+        <w:rPr>
+          <w:rFonts w:eastAsia="CG Omega" w:cs="Arial"/>
+          <w:color w:val="000000"/>
+          <w:szCs w:val="22"/>
+          <w:lang w:val="en-US"/>
+        </w:rPr>
+      </w:pPr>
+      <w:r>
+        <w:rPr>
+          <w:rFonts w:eastAsia="CG Omega" w:cs="Arial"/>
+          <w:color w:val="000000"/>
+          <w:szCs w:val="22"/>
+          <w:lang w:val="en-US"/>
+        </w:rPr>
+        <w:t>“</w:t>
+      </w:r>
+      <w:r>
+        <w:rPr>
+          <w:rFonts w:eastAsia="CG Omega" w:cs="Arial"/>
+          <w:color w:val="000000"/>
+          <w:szCs w:val="22"/>
+          <w:lang w:val="en-US"/>
+        </w:rPr>
+        <w:t xml:space="preserve">Sven </w:t>
+      </w:r>
+      <w:proofErr w:type="spellStart"/>
+      <w:r>
+        <w:rPr>
+          <w:rFonts w:eastAsia="CG Omega" w:cs="Arial"/>
+          <w:color w:val="000000"/>
+          <w:szCs w:val="22"/>
+          <w:lang w:val="en-US"/>
+        </w:rPr>
+        <w:t>Väth</w:t>
+      </w:r>
+      <w:proofErr w:type="spellEnd"/>
+      <w:r>
+        <w:rPr>
+          <w:rFonts w:eastAsia="CG Omega" w:cs="Arial"/>
+          <w:color w:val="000000"/>
+          <w:szCs w:val="22"/>
+          <w:lang w:val="en-US"/>
+        </w:rPr>
+        <w:t xml:space="preserve"> - It’s easy to tell what saved us from hell</w:t>
+      </w:r>
+      <w:r>
+        <w:rPr>
+          <w:rFonts w:eastAsia="CG Omega" w:cs="Arial"/>
+          <w:color w:val="000000"/>
+          <w:szCs w:val="22"/>
+          <w:lang w:val="en-US"/>
+        </w:rPr>
+        <w:t>”</w:t>
       </w:r>
     </w:p>
     <w:p>
@@ -1319,14 +1691,61 @@
           <w:lang w:val="en-US"/>
         </w:rPr>
       </w:pPr>
-      <w:r>
-        <w:rPr>
-          <w:rFonts w:eastAsia="CG Omega" w:cs="Arial"/>
-          <w:color w:val="000000"/>
-          <w:szCs w:val="22"/>
-          <w:lang w:val="en-US"/>
-        </w:rPr>
-        <w:t>Yuelai Art Musuem, Chongqing, China</w:t>
+      <w:proofErr w:type="spellStart"/>
+      <w:r>
+        <w:rPr>
+          <w:rFonts w:eastAsia="CG Omega" w:cs="Arial"/>
+          <w:color w:val="000000"/>
+          <w:szCs w:val="22"/>
+          <w:lang w:val="en-US"/>
+        </w:rPr>
+        <w:t>Momem</w:t>
+      </w:r>
+      <w:proofErr w:type="spellEnd"/>
+      <w:r>
+        <w:rPr>
+          <w:rFonts w:eastAsia="CG Omega" w:cs="Arial"/>
+          <w:color w:val="000000"/>
+          <w:szCs w:val="22"/>
+          <w:lang w:val="en-US"/>
+        </w:rPr>
+        <w:t>, Muse</w:t>
+      </w:r>
+      <w:r>
+        <w:rPr>
+          <w:rFonts w:eastAsia="CG Omega" w:cs="Arial"/>
+          <w:color w:val="000000"/>
+          <w:szCs w:val="22"/>
+          <w:lang w:val="en-US"/>
+        </w:rPr>
+        <w:t>u</w:t>
+      </w:r>
+      <w:r>
+        <w:rPr>
+          <w:rFonts w:eastAsia="CG Omega" w:cs="Arial"/>
+          <w:color w:val="000000"/>
+          <w:szCs w:val="22"/>
+          <w:lang w:val="en-US"/>
+        </w:rPr>
+        <w:t>m of Modern Electronic Music, Frankfur</w:t>
+      </w:r>
+      <w:r>
+        <w:rPr>
+          <w:rFonts w:eastAsia="CG Omega" w:cs="Arial"/>
+          <w:color w:val="000000"/>
+          <w:szCs w:val="22"/>
+          <w:lang w:val="en-US"/>
+        </w:rPr>
+        <w:t>t</w:t>
+      </w:r>
+      <w:r>
+        <w:rPr>
+          <w:rFonts w:eastAsia="CG Omega" w:cs="Arial"/>
+          <w:color w:val="000000"/>
+          <w:szCs w:val="22"/>
+          <w:lang w:val="en-US"/>
+        </w:rPr>
+        <w:t xml:space="preserve"> / Main, Germany</w:t>
       </w:r>
     </w:p>
     <w:p>
@@ -1348,7 +1767,76 @@
           <w:szCs w:val="22"/>
           <w:lang w:val="en-US"/>
         </w:rPr>
-        <w:t>Opening October 28, 2022</w:t>
+        <w:t>Sp</w:t>
+      </w:r>
+      <w:r>
+        <w:rPr>
+          <w:rFonts w:eastAsia="CG Omega" w:cs="Arial"/>
+          <w:color w:val="000000"/>
+          <w:szCs w:val="22"/>
+          <w:lang w:val="en-US"/>
+        </w:rPr>
+        <w:t xml:space="preserve">atial </w:t>
+      </w:r>
+      <w:r>
+        <w:rPr>
+          <w:rFonts w:eastAsia="CG Omega" w:cs="Arial"/>
+          <w:color w:val="000000"/>
+          <w:szCs w:val="22"/>
+          <w:lang w:val="en-US"/>
+        </w:rPr>
+        <w:t>R</w:t>
+      </w:r>
+      <w:r>
+        <w:rPr>
+          <w:rFonts w:eastAsia="CG Omega" w:cs="Arial"/>
+          <w:color w:val="000000"/>
+          <w:szCs w:val="22"/>
+          <w:lang w:val="en-US"/>
+        </w:rPr>
+        <w:t xml:space="preserve">emix by Tobias </w:t>
+      </w:r>
+      <w:proofErr w:type="spellStart"/>
+      <w:r>
+        <w:rPr>
+          <w:rFonts w:eastAsia="CG Omega" w:cs="Arial"/>
+          <w:color w:val="000000"/>
+          <w:szCs w:val="22"/>
+          <w:lang w:val="en-US"/>
+        </w:rPr>
+        <w:t>Rehberger</w:t>
+      </w:r>
+      <w:proofErr w:type="spellEnd"/>
+    </w:p>
+    <w:p>
+      <w:pPr>
+        <w:spacing w:after="240" w:line="360" w:lineRule="auto"/>
+        <w:ind w:right="-45"/>
+        <w:jc w:val="both"/>
+        <w:rPr>
+          <w:rFonts w:eastAsia="CG Omega" w:cs="Arial"/>
+          <w:color w:val="000000"/>
+          <w:szCs w:val="22"/>
+          <w:lang w:val="en-US"/>
+        </w:rPr>
+      </w:pPr>
+      <w:r>
+        <w:rPr>
+          <w:rFonts w:eastAsia="CG Omega" w:cs="Arial"/>
+          <w:color w:val="000000"/>
+          <w:szCs w:val="22"/>
+          <w:lang w:val="en-US"/>
+        </w:rPr>
+        <w:t>U</w:t>
+      </w:r>
+      <w:r>
+        <w:rPr>
+          <w:rFonts w:eastAsia="CG Omega" w:cs="Arial"/>
+          <w:color w:val="000000"/>
+          <w:szCs w:val="22"/>
+          <w:lang w:val="en-US"/>
+        </w:rPr>
+        <w:t>ntil October 30, 2022</w:t>
       </w:r>
     </w:p>
     <w:p>
@@ -1363,6 +1851,33 @@
           <w:lang w:val="en-US"/>
         </w:rPr>
       </w:pPr>
+      <w:r>
+        <w:rPr>
+          <w:rFonts w:eastAsia="CG Omega" w:cs="Arial"/>
+          <w:color w:val="000000"/>
+          <w:szCs w:val="22"/>
+          <w:lang w:val="en-US"/>
+        </w:rPr>
+        <w:t>“</w:t>
+      </w:r>
+      <w:r>
+        <w:rPr>
+          <w:rFonts w:eastAsia="CG Omega" w:cs="Arial"/>
+          <w:color w:val="000000"/>
+          <w:szCs w:val="22"/>
+          <w:lang w:val="en-US"/>
+        </w:rPr>
+        <w:t>CRAZY</w:t>
+      </w:r>
+      <w:r>
+        <w:rPr>
+          <w:rFonts w:eastAsia="CG Omega" w:cs="Arial"/>
+          <w:color w:val="000000"/>
+          <w:szCs w:val="22"/>
+          <w:lang w:val="en-US"/>
+        </w:rPr>
+        <w:t>”</w:t>
+      </w:r>
     </w:p>
     <w:p>
       <w:pPr>
@@ -1371,13 +1886,62 @@
         <w:jc w:val="both"/>
         <w:rPr>
           <w:rFonts w:eastAsia="CG Omega" w:cs="Arial"/>
-          <w:i/>
-          <w:iCs/>
-          <w:color w:val="000000"/>
-          <w:szCs w:val="22"/>
-          <w:lang w:val="en-US"/>
-        </w:rPr>
-      </w:pPr>
+          <w:color w:val="000000"/>
+          <w:szCs w:val="22"/>
+          <w:lang w:val="en-US"/>
+        </w:rPr>
+      </w:pPr>
+      <w:proofErr w:type="spellStart"/>
+      <w:r>
+        <w:rPr>
+          <w:rFonts w:eastAsia="CG Omega" w:cs="Arial"/>
+          <w:color w:val="000000"/>
+          <w:szCs w:val="22"/>
+          <w:lang w:val="en-US"/>
+        </w:rPr>
+        <w:t>Chiostro</w:t>
+      </w:r>
+      <w:proofErr w:type="spellEnd"/>
+      <w:r>
+        <w:rPr>
+          <w:rFonts w:eastAsia="CG Omega" w:cs="Arial"/>
+          <w:color w:val="000000"/>
+          <w:szCs w:val="22"/>
+          <w:lang w:val="en-US"/>
+        </w:rPr>
+        <w:t xml:space="preserve"> del Bramante, Rome, Italy</w:t>
+      </w:r>
+    </w:p>
+    <w:p>
+      <w:pPr>
+        <w:spacing w:after="240" w:line="360" w:lineRule="auto"/>
+        <w:ind w:right="-45"/>
+        <w:jc w:val="both"/>
+        <w:rPr>
+          <w:rFonts w:eastAsia="CG Omega" w:cs="Arial"/>
+          <w:color w:val="000000"/>
+          <w:szCs w:val="22"/>
+          <w:lang w:val="en-US"/>
+        </w:rPr>
+      </w:pPr>
+      <w:r>
+        <w:rPr>
+          <w:rFonts w:eastAsia="CG Omega" w:cs="Arial"/>
+          <w:color w:val="000000"/>
+          <w:szCs w:val="22"/>
+          <w:lang w:val="en-US"/>
+        </w:rPr>
+        <w:t>U</w:t>
+      </w:r>
+      <w:r>
+        <w:rPr>
+          <w:rFonts w:eastAsia="CG Omega" w:cs="Arial"/>
+          <w:color w:val="000000"/>
+          <w:szCs w:val="22"/>
+          <w:lang w:val="en-US"/>
+        </w:rPr>
+        <w:t>ntil January 8, 2023</w:t>
+      </w:r>
     </w:p>
     <w:p>
       <w:pPr>
@@ -1386,13 +1950,38 @@
         <w:jc w:val="both"/>
         <w:rPr>
           <w:rFonts w:eastAsia="CG Omega" w:cs="Arial"/>
-          <w:i/>
-          <w:iCs/>
-          <w:color w:val="000000"/>
-          <w:szCs w:val="22"/>
-          <w:lang w:val="en-US"/>
-        </w:rPr>
-      </w:pPr>
+          <w:color w:val="000000"/>
+          <w:szCs w:val="22"/>
+          <w:lang w:val="en-US"/>
+        </w:rPr>
+      </w:pPr>
+      <w:r>
+        <w:rPr>
+          <w:rFonts w:eastAsia="CG Omega" w:cs="Arial"/>
+          <w:color w:val="000000"/>
+          <w:szCs w:val="22"/>
+          <w:lang w:val="en-US"/>
+        </w:rPr>
+        <w:t>“</w:t>
+      </w:r>
+      <w:r>
+        <w:rPr>
+          <w:rFonts w:eastAsia="CG Omega" w:cs="Arial"/>
+          <w:color w:val="000000"/>
+          <w:szCs w:val="22"/>
+          <w:lang w:val="en-US"/>
+        </w:rPr>
+        <w:t>The Ability to Dream</w:t>
+      </w:r>
+      <w:r>
+        <w:rPr>
+          <w:rFonts w:eastAsia="CG Omega" w:cs="Arial"/>
+          <w:color w:val="000000"/>
+          <w:szCs w:val="22"/>
+          <w:lang w:val="en-US"/>
+        </w:rPr>
+        <w:t>”</w:t>
+      </w:r>
     </w:p>
     <w:p>
       <w:pPr>
@@ -1401,13 +1990,71 @@
         <w:jc w:val="both"/>
         <w:rPr>
           <w:rFonts w:eastAsia="CG Omega" w:cs="Arial"/>
-          <w:i/>
-          <w:iCs/>
-          <w:color w:val="000000"/>
-          <w:szCs w:val="22"/>
-          <w:lang w:val="en-US"/>
-        </w:rPr>
-      </w:pPr>
+          <w:color w:val="000000"/>
+          <w:szCs w:val="22"/>
+          <w:lang w:val="en-US"/>
+        </w:rPr>
+      </w:pPr>
+      <w:r>
+        <w:rPr>
+          <w:rFonts w:eastAsia="CG Omega" w:cs="Arial"/>
+          <w:color w:val="000000"/>
+          <w:szCs w:val="22"/>
+          <w:lang w:val="en-US"/>
+        </w:rPr>
+        <w:t xml:space="preserve">Galleria Continua, San </w:t>
+      </w:r>
+      <w:proofErr w:type="spellStart"/>
+      <w:r>
+        <w:rPr>
+          <w:rFonts w:eastAsia="CG Omega" w:cs="Arial"/>
+          <w:color w:val="000000"/>
+          <w:szCs w:val="22"/>
+          <w:lang w:val="en-US"/>
+        </w:rPr>
+        <w:t>Gimignano</w:t>
+      </w:r>
+      <w:proofErr w:type="spellEnd"/>
+      <w:r>
+        <w:rPr>
+          <w:rFonts w:eastAsia="CG Omega" w:cs="Arial"/>
+          <w:color w:val="000000"/>
+          <w:szCs w:val="22"/>
+          <w:lang w:val="en-US"/>
+        </w:rPr>
+        <w:t>, Italy</w:t>
+      </w:r>
+    </w:p>
+    <w:p>
+      <w:pPr>
+        <w:spacing w:after="240" w:line="360" w:lineRule="auto"/>
+        <w:ind w:right="-45"/>
+        <w:jc w:val="both"/>
+        <w:rPr>
+          <w:rFonts w:eastAsia="CG Omega" w:cs="Arial"/>
+          <w:color w:val="000000"/>
+          <w:szCs w:val="22"/>
+          <w:lang w:val="en-US"/>
+        </w:rPr>
+      </w:pPr>
+      <w:r>
+        <w:rPr>
+          <w:rFonts w:eastAsia="CG Omega" w:cs="Arial"/>
+          <w:color w:val="000000"/>
+          <w:szCs w:val="22"/>
+          <w:lang w:val="en-US"/>
+        </w:rPr>
+        <w:t>O</w:t>
+      </w:r>
+      <w:r>
+        <w:rPr>
+          <w:rFonts w:eastAsia="CG Omega" w:cs="Arial"/>
+          <w:color w:val="000000"/>
+          <w:szCs w:val="22"/>
+          <w:lang w:val="en-US"/>
+        </w:rPr>
+        <w:t>pening September 24, 2022</w:t>
+      </w:r>
     </w:p>
     <w:p>
       <w:pPr>
@@ -1416,46 +2063,37 @@
         <w:jc w:val="both"/>
         <w:rPr>
           <w:rFonts w:eastAsia="CG Omega" w:cs="Arial"/>
-          <w:i/>
-          <w:iCs/>
-          <w:color w:val="000000"/>
-          <w:szCs w:val="22"/>
-          <w:lang w:val="en-US"/>
-        </w:rPr>
-      </w:pPr>
-      <w:r>
-        <w:rPr>
-          <w:rFonts w:eastAsia="CG Omega" w:cs="Arial"/>
-          <w:i/>
-          <w:iCs/>
-          <w:color w:val="000000"/>
-          <w:szCs w:val="22"/>
-          <w:lang w:val="en-US"/>
-        </w:rPr>
-        <w:lastRenderedPageBreak/>
-        <w:t>Group Shows:</w:t>
-      </w:r>
-    </w:p>
-    <w:p>
-      <w:pPr>
-        <w:spacing w:before="180" w:line="360" w:lineRule="auto"/>
-        <w:ind w:right="-45"/>
-        <w:jc w:val="both"/>
-        <w:rPr>
-          <w:rFonts w:eastAsia="CG Omega" w:cs="Arial"/>
-          <w:color w:val="000000"/>
-          <w:szCs w:val="22"/>
-          <w:lang w:val="en-US"/>
-        </w:rPr>
-      </w:pPr>
-      <w:r>
-        <w:rPr>
-          <w:rFonts w:eastAsia="CG Omega" w:cs="Arial"/>
-          <w:color w:val="000000"/>
-          <w:szCs w:val="22"/>
-          <w:lang w:val="en-US"/>
-        </w:rPr>
-        <w:t xml:space="preserve">"Sven Väth - It's easy to tell what saved us from hell" </w:t>
+          <w:color w:val="000000"/>
+          <w:szCs w:val="22"/>
+          <w:lang w:val="en-US"/>
+        </w:rPr>
+      </w:pPr>
+      <w:r>
+        <w:rPr>
+          <w:rFonts w:eastAsia="CG Omega" w:cs="Arial"/>
+          <w:color w:val="000000"/>
+          <w:szCs w:val="22"/>
+          <w:lang w:val="en-US"/>
+        </w:rPr>
+        <w:t>“</w:t>
+      </w:r>
+      <w:r>
+        <w:rPr>
+          <w:rFonts w:eastAsia="CG Omega" w:cs="Arial"/>
+          <w:color w:val="000000"/>
+          <w:szCs w:val="22"/>
+          <w:lang w:val="en-US"/>
+        </w:rPr>
+        <w:t>Monochrome Multitudes</w:t>
+      </w:r>
+      <w:r>
+        <w:rPr>
+          <w:rFonts w:eastAsia="CG Omega" w:cs="Arial"/>
+          <w:color w:val="000000"/>
+          <w:szCs w:val="22"/>
+          <w:lang w:val="en-US"/>
+        </w:rPr>
+        <w:t>”</w:t>
       </w:r>
     </w:p>
     <w:p>
@@ -1477,25 +2115,29 @@
           <w:szCs w:val="22"/>
           <w:lang w:val="en-US"/>
         </w:rPr>
-        <w:t xml:space="preserve">Momem, Museum of Modern Electronic Music, </w:t>
-      </w:r>
-      <w:r>
-        <w:rPr>
-          <w:rFonts w:eastAsia="CG Omega" w:cs="Arial"/>
-          <w:color w:val="000000"/>
-          <w:szCs w:val="22"/>
-          <w:lang w:val="en-US"/>
-        </w:rPr>
-        <w:t xml:space="preserve">Frankfurt </w:t>
-      </w:r>
-      <w:r>
-        <w:rPr>
-          <w:rFonts w:eastAsia="CG Omega" w:cs="Arial"/>
-          <w:color w:val="000000"/>
-          <w:szCs w:val="22"/>
-          <w:lang w:val="en-US"/>
-        </w:rPr>
-        <w:t>/ Main, Germany</w:t>
+        <w:t>Smart Museum of Art, Chicago, USA</w:t>
+      </w:r>
+    </w:p>
+    <w:p>
+      <w:pPr>
+        <w:spacing w:after="240" w:line="360" w:lineRule="auto"/>
+        <w:ind w:right="-45"/>
+        <w:jc w:val="both"/>
+        <w:rPr>
+          <w:rFonts w:eastAsia="CG Omega" w:cs="Arial"/>
+          <w:color w:val="000000"/>
+          <w:szCs w:val="22"/>
+          <w:lang w:val="en-US"/>
+        </w:rPr>
+      </w:pPr>
+      <w:r>
+        <w:rPr>
+          <w:rFonts w:eastAsia="CG Omega" w:cs="Arial"/>
+          <w:color w:val="000000"/>
+          <w:szCs w:val="22"/>
+          <w:lang w:val="en-US"/>
+        </w:rPr>
+        <w:t>September 22, 2022 – January 8, 2023</w:t>
       </w:r>
     </w:p>
     <w:p>
@@ -1517,7 +2159,25 @@
           <w:szCs w:val="22"/>
           <w:lang w:val="en-US"/>
         </w:rPr>
-        <w:t xml:space="preserve">Spatial Remix by Tobias Rehberger </w:t>
+        <w:t>“</w:t>
+      </w:r>
+      <w:r>
+        <w:rPr>
+          <w:rFonts w:eastAsia="CG Omega" w:cs="Arial"/>
+          <w:color w:val="000000"/>
+          <w:szCs w:val="22"/>
+          <w:lang w:val="en-US"/>
+        </w:rPr>
+        <w:t>The Voice of Things</w:t>
+      </w:r>
+      <w:r>
+        <w:rPr>
+          <w:rFonts w:eastAsia="CG Omega" w:cs="Arial"/>
+          <w:color w:val="000000"/>
+          <w:szCs w:val="22"/>
+          <w:lang w:val="en-US"/>
+        </w:rPr>
+        <w:t>”</w:t>
       </w:r>
     </w:p>
     <w:p>
@@ -1539,38 +2199,25 @@
           <w:szCs w:val="22"/>
           <w:lang w:val="en-US"/>
         </w:rPr>
-        <w:t>Until October 30, 2022</w:t>
-      </w:r>
-    </w:p>
-    <w:p>
-      <w:pPr>
-        <w:spacing w:before="180" w:line="360" w:lineRule="auto"/>
-        <w:ind w:right="-45"/>
-        <w:jc w:val="both"/>
-        <w:rPr>
-          <w:rFonts w:eastAsia="CG Omega" w:cs="Arial"/>
-          <w:color w:val="000000"/>
-          <w:szCs w:val="22"/>
-          <w:lang w:val="en-US"/>
-        </w:rPr>
-      </w:pPr>
-      <w:r>
-        <w:rPr>
-          <w:rFonts w:eastAsia="CG Omega" w:cs="Arial"/>
-          <w:color w:val="000000"/>
-          <w:szCs w:val="22"/>
-          <w:lang w:val="en-US"/>
-        </w:rPr>
-        <w:t>"</w:t>
-      </w:r>
-      <w:r>
-        <w:rPr>
-          <w:rFonts w:eastAsia="CG Omega" w:cs="Arial"/>
-          <w:color w:val="000000"/>
-          <w:szCs w:val="22"/>
-          <w:lang w:val="en-US"/>
-        </w:rPr>
-        <w:t xml:space="preserve">CRAZY" </w:t>
+        <w:t xml:space="preserve">Highlights of the Centre Pompidou Collection </w:t>
+      </w:r>
+      <w:r>
+        <w:rPr>
+          <w:rFonts w:eastAsia="CG Omega" w:cs="Arial"/>
+          <w:color w:val="000000"/>
+          <w:szCs w:val="22"/>
+          <w:lang w:val="en-US"/>
+        </w:rPr>
+        <w:t>V</w:t>
+      </w:r>
+      <w:r>
+        <w:rPr>
+          <w:rFonts w:eastAsia="CG Omega" w:cs="Arial"/>
+          <w:color w:val="000000"/>
+          <w:szCs w:val="22"/>
+          <w:lang w:val="en-US"/>
+        </w:rPr>
+        <w:t xml:space="preserve">ol. II </w:t>
       </w:r>
     </w:p>
     <w:p>
@@ -1585,14 +2232,25 @@
           <w:lang w:val="en-US"/>
         </w:rPr>
       </w:pPr>
-      <w:r>
-        <w:rPr>
-          <w:rFonts w:eastAsia="CG Omega" w:cs="Arial"/>
-          <w:color w:val="000000"/>
-          <w:szCs w:val="22"/>
-          <w:lang w:val="en-US"/>
-        </w:rPr>
-        <w:t>Chiostro del Bramante, Rome, Italy,</w:t>
+      <w:proofErr w:type="spellStart"/>
+      <w:r>
+        <w:rPr>
+          <w:rFonts w:eastAsia="CG Omega" w:cs="Arial"/>
+          <w:color w:val="000000"/>
+          <w:szCs w:val="22"/>
+          <w:lang w:val="en-US"/>
+        </w:rPr>
+        <w:t>Westbund</w:t>
+      </w:r>
+      <w:proofErr w:type="spellEnd"/>
+      <w:r>
+        <w:rPr>
+          <w:rFonts w:eastAsia="CG Omega" w:cs="Arial"/>
+          <w:color w:val="000000"/>
+          <w:szCs w:val="22"/>
+          <w:lang w:val="en-US"/>
+        </w:rPr>
+        <w:t xml:space="preserve"> Museum Project, Shanghai </w:t>
       </w:r>
     </w:p>
     <w:p>
@@ -1614,279 +2272,16 @@
           <w:szCs w:val="22"/>
           <w:lang w:val="en-US"/>
         </w:rPr>
-        <w:t>Until January 8, 2023</w:t>
-      </w:r>
-    </w:p>
-    <w:p>
-      <w:pPr>
-        <w:spacing w:before="180" w:line="360" w:lineRule="auto"/>
-        <w:ind w:right="-45"/>
-        <w:jc w:val="both"/>
-        <w:rPr>
-          <w:rFonts w:eastAsia="CG Omega" w:cs="Arial"/>
-          <w:color w:val="000000"/>
-          <w:szCs w:val="22"/>
-          <w:lang w:val="en-US"/>
-        </w:rPr>
-      </w:pPr>
-      <w:r>
-        <w:rPr>
-          <w:rFonts w:eastAsia="CG Omega" w:cs="Arial"/>
-          <w:color w:val="000000"/>
-          <w:szCs w:val="22"/>
-          <w:lang w:val="en-US"/>
-        </w:rPr>
-        <w:t>"</w:t>
-      </w:r>
-      <w:r>
-        <w:rPr>
-          <w:rFonts w:eastAsia="CG Omega" w:cs="Arial"/>
-          <w:color w:val="000000"/>
-          <w:szCs w:val="22"/>
-          <w:lang w:val="en-US"/>
-        </w:rPr>
-        <w:t>The Ability to Dream</w:t>
-      </w:r>
-      <w:r>
-        <w:rPr>
-          <w:rFonts w:eastAsia="CG Omega" w:cs="Arial"/>
-          <w:color w:val="000000"/>
-          <w:szCs w:val="22"/>
-          <w:lang w:val="en-US"/>
-        </w:rPr>
-        <w:t>"</w:t>
-      </w:r>
-    </w:p>
-    <w:p>
-      <w:pPr>
-        <w:spacing w:line="360" w:lineRule="auto"/>
-        <w:ind w:right="-45"/>
-        <w:jc w:val="both"/>
-        <w:rPr>
-          <w:rFonts w:eastAsia="CG Omega" w:cs="Arial"/>
-          <w:color w:val="000000"/>
-          <w:szCs w:val="22"/>
-          <w:lang w:val="en-US"/>
-        </w:rPr>
-      </w:pPr>
-      <w:r>
-        <w:rPr>
-          <w:rFonts w:eastAsia="CG Omega" w:cs="Arial"/>
-          <w:color w:val="000000"/>
-          <w:szCs w:val="22"/>
-          <w:lang w:val="en-US"/>
-        </w:rPr>
-        <w:t>Galleria Continua, San Gimignano, Italy</w:t>
-      </w:r>
-    </w:p>
-    <w:p>
-      <w:pPr>
-        <w:spacing w:line="360" w:lineRule="auto"/>
-        <w:ind w:right="-45"/>
-        <w:jc w:val="both"/>
-        <w:rPr>
-          <w:rFonts w:eastAsia="CG Omega" w:cs="Arial"/>
-          <w:color w:val="000000"/>
-          <w:szCs w:val="22"/>
-          <w:lang w:val="en-US"/>
-        </w:rPr>
-      </w:pPr>
-      <w:r>
-        <w:rPr>
-          <w:rFonts w:eastAsia="CG Omega" w:cs="Arial"/>
-          <w:color w:val="000000"/>
-          <w:szCs w:val="22"/>
-          <w:lang w:val="en-US"/>
-        </w:rPr>
-        <w:t>Opening September 24, 2022</w:t>
-      </w:r>
-    </w:p>
-    <w:p>
-      <w:pPr>
-        <w:spacing w:before="180" w:line="360" w:lineRule="auto"/>
-        <w:ind w:right="-45"/>
-        <w:jc w:val="both"/>
-        <w:rPr>
-          <w:rFonts w:eastAsia="CG Omega" w:cs="Arial"/>
-          <w:color w:val="000000"/>
-          <w:szCs w:val="22"/>
-          <w:lang w:val="en-US"/>
-        </w:rPr>
-      </w:pPr>
-      <w:r>
-        <w:rPr>
-          <w:rFonts w:eastAsia="CG Omega" w:cs="Arial"/>
-          <w:color w:val="000000"/>
-          <w:szCs w:val="22"/>
-          <w:lang w:val="en-US"/>
-        </w:rPr>
-        <w:t>"</w:t>
-      </w:r>
-      <w:r>
-        <w:rPr>
-          <w:rFonts w:eastAsia="CG Omega" w:cs="Arial"/>
-          <w:color w:val="000000"/>
-          <w:szCs w:val="22"/>
-          <w:lang w:val="en-US"/>
-        </w:rPr>
-        <w:t>Monochrome Multitudes</w:t>
-      </w:r>
-      <w:r>
-        <w:rPr>
-          <w:rFonts w:eastAsia="CG Omega" w:cs="Arial"/>
-          <w:color w:val="000000"/>
-          <w:szCs w:val="22"/>
-          <w:lang w:val="en-US"/>
-        </w:rPr>
-        <w:t>"</w:t>
-      </w:r>
-    </w:p>
-    <w:p>
-      <w:pPr>
-        <w:spacing w:line="360" w:lineRule="auto"/>
-        <w:ind w:right="-45"/>
-        <w:jc w:val="both"/>
-        <w:rPr>
-          <w:rFonts w:eastAsia="CG Omega" w:cs="Arial"/>
-          <w:color w:val="000000"/>
-          <w:szCs w:val="22"/>
-          <w:lang w:val="en-US"/>
-        </w:rPr>
-      </w:pPr>
-      <w:r>
-        <w:rPr>
-          <w:rFonts w:eastAsia="CG Omega" w:cs="Arial"/>
-          <w:color w:val="000000"/>
-          <w:szCs w:val="22"/>
-          <w:lang w:val="en-US"/>
-        </w:rPr>
-        <w:t>Smart Museum of Art, Chicago, USA</w:t>
-      </w:r>
-    </w:p>
-    <w:p>
-      <w:pPr>
-        <w:spacing w:line="360" w:lineRule="auto"/>
-        <w:ind w:right="-45"/>
-        <w:jc w:val="both"/>
-        <w:rPr>
-          <w:rFonts w:eastAsia="CG Omega" w:cs="Arial"/>
-          <w:color w:val="000000"/>
-          <w:szCs w:val="22"/>
-          <w:lang w:val="en-US"/>
-        </w:rPr>
-      </w:pPr>
-      <w:r>
-        <w:rPr>
-          <w:rFonts w:eastAsia="CG Omega" w:cs="Arial"/>
-          <w:color w:val="000000"/>
-          <w:szCs w:val="22"/>
-          <w:lang w:val="en-US"/>
-        </w:rPr>
-        <w:t>September 22, 2022 - January 8, 2023</w:t>
-      </w:r>
-    </w:p>
-    <w:p>
-      <w:pPr>
-        <w:spacing w:before="180" w:line="360" w:lineRule="auto"/>
-        <w:ind w:right="-45"/>
-        <w:jc w:val="both"/>
-        <w:rPr>
-          <w:rFonts w:eastAsia="CG Omega" w:cs="Arial"/>
-          <w:color w:val="000000"/>
-          <w:szCs w:val="22"/>
-          <w:lang w:val="en-US"/>
-        </w:rPr>
-      </w:pPr>
-      <w:r>
-        <w:rPr>
-          <w:rFonts w:eastAsia="CG Omega" w:cs="Arial"/>
-          <w:color w:val="000000"/>
-          <w:szCs w:val="22"/>
-          <w:lang w:val="en-US"/>
-        </w:rPr>
-        <w:t>"</w:t>
-      </w:r>
-      <w:r>
-        <w:rPr>
-          <w:rFonts w:eastAsia="CG Omega" w:cs="Arial"/>
-          <w:color w:val="000000"/>
-          <w:szCs w:val="22"/>
-          <w:lang w:val="en-US"/>
-        </w:rPr>
-        <w:t xml:space="preserve">The Voice of </w:t>
-      </w:r>
-      <w:r>
-        <w:rPr>
-          <w:rFonts w:eastAsia="CG Omega" w:cs="Arial"/>
-          <w:color w:val="000000"/>
-          <w:szCs w:val="22"/>
-          <w:lang w:val="en-US"/>
-        </w:rPr>
-        <w:t xml:space="preserve">Things" </w:t>
-      </w:r>
-    </w:p>
-    <w:p>
-      <w:pPr>
-        <w:spacing w:line="360" w:lineRule="auto"/>
-        <w:ind w:right="-45"/>
-        <w:jc w:val="both"/>
-        <w:rPr>
-          <w:rFonts w:eastAsia="CG Omega" w:cs="Arial"/>
-          <w:color w:val="000000"/>
-          <w:szCs w:val="22"/>
-          <w:lang w:val="en-US"/>
-        </w:rPr>
-      </w:pPr>
-      <w:r>
-        <w:rPr>
-          <w:rFonts w:eastAsia="CG Omega" w:cs="Arial"/>
-          <w:color w:val="000000"/>
-          <w:szCs w:val="22"/>
-          <w:lang w:val="en-US"/>
-        </w:rPr>
-        <w:t xml:space="preserve">Highlights of the Centre Pompidou Collection Vol. II </w:t>
-      </w:r>
-    </w:p>
-    <w:p>
-      <w:pPr>
-        <w:spacing w:line="360" w:lineRule="auto"/>
-        <w:ind w:right="-45"/>
-        <w:jc w:val="both"/>
-        <w:rPr>
-          <w:rFonts w:eastAsia="CG Omega" w:cs="Arial"/>
-          <w:color w:val="000000"/>
-          <w:szCs w:val="22"/>
-          <w:lang w:val="en-US"/>
-        </w:rPr>
-      </w:pPr>
-      <w:r>
-        <w:rPr>
-          <w:rFonts w:eastAsia="CG Omega" w:cs="Arial"/>
-          <w:color w:val="000000"/>
-          <w:szCs w:val="22"/>
-          <w:lang w:val="en-US"/>
-        </w:rPr>
-        <w:t xml:space="preserve">Westbund Museum Project, Shanghai </w:t>
-      </w:r>
-    </w:p>
-    <w:p>
-      <w:pPr>
-        <w:spacing w:after="240" w:line="360" w:lineRule="auto"/>
-        <w:ind w:right="27"/>
-        <w:jc w:val="both"/>
-        <w:rPr>
-          <w:rFonts w:eastAsia="CG Omega" w:cs="Arial"/>
-          <w:lang w:val="en-US"/>
-        </w:rPr>
-      </w:pPr>
-      <w:r>
-        <w:rPr>
-          <w:rFonts w:eastAsia="CG Omega" w:cs="Arial"/>
-          <w:color w:val="000000"/>
-          <w:szCs w:val="22"/>
-          <w:lang w:val="en-US"/>
-        </w:rPr>
-        <w:t>Until February 5, 2023</w:t>
+        <w:t>U</w:t>
+      </w:r>
+      <w:r>
+        <w:rPr>
+          <w:rFonts w:eastAsia="CG Omega" w:cs="Arial"/>
+          <w:color w:val="000000"/>
+          <w:szCs w:val="22"/>
+          <w:lang w:val="en-US"/>
+        </w:rPr>
+        <w:t>ntil February 5, 2023</w:t>
       </w:r>
     </w:p>
     <w:sectPr>
@@ -2018,7 +2413,25 @@
         <w:szCs w:val="14"/>
         <w:lang w:val="en-US"/>
       </w:rPr>
-      <w:t>Stock exchange symbol AQP</w:t>
+      <w:t>Stock exch</w:t>
+    </w:r>
+    <w:r>
+      <w:rPr>
+        <w:rFonts w:ascii="Bodoni MT" w:hAnsi="Bodoni MT" w:cs="BauerBodoniT-Regular"/>
+        <w:sz w:val="14"/>
+        <w:szCs w:val="14"/>
+        <w:lang w:val="en-US"/>
+      </w:rPr>
+      <w:t>.</w:t>
+    </w:r>
+    <w:r>
+      <w:rPr>
+        <w:rFonts w:ascii="Bodoni MT" w:hAnsi="Bodoni MT" w:cs="BauerBodoniT-Regular"/>
+        <w:sz w:val="14"/>
+        <w:szCs w:val="14"/>
+        <w:lang w:val="en-US"/>
+      </w:rPr>
+      <w:t xml:space="preserve"> symbol AQP</w:t>
     </w:r>
   </w:p>
   <w:p>

</xml_diff>